<commit_message>
feat(ci): add thesis build
</commit_message>
<xml_diff>
--- a/speech/template.docx
+++ b/speech/template.docx
@@ -4,8 +4,9 @@
   <w:body>
     <w:p>
       <w:pPr>
-        <w:pStyle w:val="SourceCode"/>
-        <w:spacing w:before="0" w:after="140"/>
+        <w:pStyle w:val="Author"/>
+        <w:spacing w:before="0" w:after="58"/>
+        <w:contextualSpacing/>
         <w:rPr>
           <w:rStyle w:val="SourceText"/>
         </w:rPr>
@@ -938,14 +939,16 @@
     <w:qFormat/>
     <w:rsid w:val="00f14fde"/>
     <w:pPr>
-      <w:spacing w:lineRule="auto" w:line="240" w:before="0" w:after="80"/>
+      <w:spacing w:lineRule="auto" w:line="240" w:before="7200" w:after="86"/>
       <w:contextualSpacing/>
-    </w:pPr>
-    <w:rPr>
-      <w:rFonts w:ascii="Aptos Display" w:hAnsi="Aptos Display" w:eastAsia="" w:cs="" w:asciiTheme="majorHAnsi" w:cstheme="majorBidi" w:eastAsiaTheme="majorEastAsia" w:hAnsiTheme="majorHAnsi"/>
+      <w:jc w:val="center"/>
+      <w:textAlignment w:val="center"/>
+    </w:pPr>
+    <w:rPr>
+      <w:rFonts w:ascii="Times New Roman" w:hAnsi="Times New Roman" w:eastAsia="" w:cs="" w:cstheme="majorBidi" w:eastAsiaTheme="majorEastAsia"/>
       <w:spacing w:val="-10"/>
       <w:kern w:val="2"/>
-      <w:sz w:val="56"/>
+      <w:sz w:val="30"/>
       <w:szCs w:val="56"/>
     </w:rPr>
   </w:style>
@@ -1039,14 +1042,36 @@
     <w:basedOn w:val="BodyText"/>
     <w:qFormat/>
     <w:pPr>
-      <w:spacing w:lineRule="auto" w:line="360" w:before="0" w:after="140"/>
+      <w:spacing w:lineRule="auto" w:line="276" w:before="0" w:after="140"/>
+      <w:ind w:hanging="0" w:start="432"/>
       <w:jc w:val="start"/>
     </w:pPr>
     <w:rPr>
       <w:rFonts w:ascii="Liberation Mono" w:hAnsi="Liberation Mono"/>
-      <w:sz w:val="20"/>
+      <w:sz w:val="16"/>
       <w:shd w:fill="auto" w:val="clear"/>
     </w:rPr>
+  </w:style>
+  <w:style w:type="paragraph" w:styleId="Author">
+    <w:name w:val="Author"/>
+    <w:basedOn w:val="Normal"/>
+    <w:qFormat/>
+    <w:pPr>
+      <w:spacing w:before="0" w:after="14"/>
+      <w:contextualSpacing/>
+      <w:jc w:val="end"/>
+    </w:pPr>
+    <w:rPr/>
+  </w:style>
+  <w:style w:type="paragraph" w:styleId="Date">
+    <w:name w:val="Date"/>
+    <w:basedOn w:val="Normal"/>
+    <w:qFormat/>
+    <w:pPr>
+      <w:spacing w:before="0" w:after="7200"/>
+      <w:jc w:val="end"/>
+    </w:pPr>
+    <w:rPr/>
   </w:style>
   <w:style w:type="numbering" w:styleId="NoList" w:default="1">
     <w:name w:val="No List"/>

</xml_diff>